<commit_message>
Circle Language Spec: Relationships: Reformulated, removed, and spread parts of text.
</commit_message>
<xml_diff>
--- a/1.1. Circle Language Spec/07. System Objects/5. System Objects Misc Issues.docx
+++ b/1.1. Circle Language Spec/07. System Objects/5. System Objects Misc Issues.docx
@@ -1952,6 +1952,17 @@
         <w:pStyle w:val="Heading4"/>
       </w:pPr>
       <w:r>
+        <w:t xml:space="preserve">Object </w:t>
+      </w:r>
+      <w:r>
+        <w:t>Referrers</w:t>
+      </w:r>
+    </w:p>
+    <w:p>
+      <w:pPr>
+        <w:pStyle w:val="Heading5"/>
+      </w:pPr>
+      <w:r>
         <w:t>Concept</w:t>
       </w:r>
     </w:p>
@@ -2588,7 +2599,7 @@
     </w:p>
     <w:p>
       <w:pPr>
-        <w:pStyle w:val="Heading5"/>
+        <w:pStyle w:val="Heading6"/>
       </w:pPr>
       <w:r>
         <w:rPr>
@@ -2629,7 +2640,15 @@
         <w:rPr>
           <w:color w:val="FF0000"/>
         </w:rPr>
-        <w:t>could*</w:t>
+        <w:t>coul</w:t>
+      </w:r>
+      <w:bookmarkStart w:id="0" w:name="_GoBack"/>
+      <w:bookmarkEnd w:id="0"/>
+      <w:r>
+        <w:rPr>
+          <w:color w:val="FF0000"/>
+        </w:rPr>
+        <w:t>d*</w:t>
       </w:r>
       <w:r>
         <w:rPr>
@@ -2883,7 +2902,7 @@
     </w:p>
     <w:p>
       <w:pPr>
-        <w:pStyle w:val="Heading4"/>
+        <w:pStyle w:val="Heading5"/>
       </w:pPr>
       <w:r>
         <w:t>Diagram Notation</w:t>
@@ -3863,7 +3882,7 @@
     </w:p>
     <w:p>
       <w:pPr>
-        <w:pStyle w:val="Heading3"/>
+        <w:pStyle w:val="Heading4"/>
       </w:pPr>
       <w:r>
         <w:t>Class Referrers</w:t>
@@ -3871,7 +3890,7 @@
     </w:p>
     <w:p>
       <w:pPr>
-        <w:pStyle w:val="Heading4"/>
+        <w:pStyle w:val="Heading5"/>
       </w:pPr>
       <w:r>
         <w:t>Concept</w:t>
@@ -4768,7 +4787,7 @@
     </w:p>
     <w:p>
       <w:pPr>
-        <w:pStyle w:val="Heading5"/>
+        <w:pStyle w:val="Heading6"/>
       </w:pPr>
       <w:r>
         <w:rPr>
@@ -5784,7 +5803,7 @@
     </w:p>
     <w:p>
       <w:pPr>
-        <w:pStyle w:val="Heading4"/>
+        <w:pStyle w:val="Heading5"/>
       </w:pPr>
       <w:r>
         <w:t>Diagram Notation</w:t>
@@ -6840,7 +6859,7 @@
     </w:p>
     <w:p>
       <w:pPr>
-        <w:pStyle w:val="Heading3"/>
+        <w:pStyle w:val="Heading4"/>
       </w:pPr>
       <w:r>
         <w:t>Referrers Versus Related Objects</w:t>
@@ -7125,6 +7144,424 @@
       </w:r>
       <w:r>
         <w:t xml:space="preserve"> referrers concept.</w:t>
+      </w:r>
+    </w:p>
+    <w:p>
+      <w:pPr>
+        <w:pStyle w:val="Heading4"/>
+      </w:pPr>
+      <w:r>
+        <w:rPr>
+          <w:color w:val="FF0000"/>
+        </w:rPr>
+        <w:t>The*</w:t>
+      </w:r>
+      <w:r>
+        <w:t xml:space="preserve"> Referrers Concept</w:t>
+      </w:r>
+    </w:p>
+    <w:p>
+      <w:r>
+        <w:t xml:space="preserve">A </w:t>
+      </w:r>
+      <w:r>
+        <w:rPr>
+          <w:b/>
+          <w:bCs/>
+        </w:rPr>
+        <w:t>Number</w:t>
+      </w:r>
+      <w:r>
+        <w:t xml:space="preserve"> class </w:t>
+      </w:r>
+      <w:r>
+        <w:rPr>
+          <w:color w:val="FF0000"/>
+        </w:rPr>
+        <w:t>could*</w:t>
+      </w:r>
+      <w:r>
+        <w:t xml:space="preserve"> choose to support </w:t>
+      </w:r>
+      <w:r>
+        <w:rPr>
+          <w:color w:val="FF0000"/>
+        </w:rPr>
+        <w:t>the*</w:t>
+      </w:r>
+      <w:r>
+        <w:t xml:space="preserve"> </w:t>
+      </w:r>
+      <w:r>
+        <w:rPr>
+          <w:b/>
+          <w:bCs/>
+        </w:rPr>
+        <w:t xml:space="preserve">Referrers </w:t>
+      </w:r>
+      <w:r>
+        <w:t xml:space="preserve">concept. </w:t>
+      </w:r>
+      <w:r>
+        <w:rPr>
+          <w:color w:val="FF0000"/>
+        </w:rPr>
+        <w:t>This</w:t>
+      </w:r>
+      <w:r>
+        <w:t xml:space="preserve"> </w:t>
+      </w:r>
+      <w:r>
+        <w:rPr>
+          <w:color w:val="FF0000"/>
+        </w:rPr>
+        <w:t>will</w:t>
+      </w:r>
+      <w:r>
+        <w:t xml:space="preserve"> give a </w:t>
+      </w:r>
+      <w:r>
+        <w:rPr>
+          <w:b/>
+          <w:bCs/>
+        </w:rPr>
+        <w:t>Number</w:t>
+      </w:r>
+      <w:r>
+        <w:t xml:space="preserve"> object </w:t>
+      </w:r>
+      <w:r>
+        <w:rPr>
+          <w:color w:val="FF0000"/>
+        </w:rPr>
+        <w:t>only</w:t>
+      </w:r>
+      <w:r>
+        <w:t xml:space="preserve"> one list of </w:t>
+      </w:r>
+      <w:r>
+        <w:rPr>
+          <w:color w:val="FF0000"/>
+        </w:rPr>
+        <w:t>all</w:t>
+      </w:r>
+      <w:r>
+        <w:t xml:space="preserve"> referrers, instead of a separate list for </w:t>
+      </w:r>
+      <w:r>
+        <w:rPr>
+          <w:color w:val="FF0000"/>
+        </w:rPr>
+        <w:t>every</w:t>
+      </w:r>
+      <w:r>
+        <w:t xml:space="preserve"> class that uses </w:t>
+      </w:r>
+      <w:r>
+        <w:rPr>
+          <w:b/>
+          <w:bCs/>
+        </w:rPr>
+        <w:t>Numbers</w:t>
+      </w:r>
+      <w:r>
+        <w:t xml:space="preserve">. </w:t>
+      </w:r>
+      <w:r>
+        <w:rPr>
+          <w:b/>
+          <w:bCs/>
+        </w:rPr>
+        <w:t>Numbers</w:t>
+      </w:r>
+      <w:r>
+        <w:t xml:space="preserve"> may be used by </w:t>
+      </w:r>
+      <w:r>
+        <w:rPr>
+          <w:color w:val="FF0000"/>
+        </w:rPr>
+        <w:t>many</w:t>
+      </w:r>
+      <w:r>
+        <w:t xml:space="preserve"> classes, </w:t>
+      </w:r>
+      <w:r>
+        <w:rPr>
+          <w:color w:val="FF0000"/>
+        </w:rPr>
+        <w:t>but*</w:t>
+      </w:r>
+      <w:r>
+        <w:t xml:space="preserve"> an individual </w:t>
+      </w:r>
+      <w:r>
+        <w:rPr>
+          <w:b/>
+          <w:bCs/>
+        </w:rPr>
+        <w:t>Number</w:t>
+      </w:r>
+      <w:r>
+        <w:t xml:space="preserve"> object, </w:t>
+      </w:r>
+      <w:r>
+        <w:rPr>
+          <w:color w:val="FF0000"/>
+        </w:rPr>
+        <w:t>is</w:t>
+      </w:r>
+      <w:r>
+        <w:t xml:space="preserve"> never used </w:t>
+      </w:r>
+      <w:r>
+        <w:rPr>
+          <w:color w:val="FF0000"/>
+        </w:rPr>
+        <w:t>much</w:t>
+      </w:r>
+      <w:r>
+        <w:t xml:space="preserve">. It </w:t>
+      </w:r>
+      <w:r>
+        <w:rPr>
+          <w:color w:val="FF0000"/>
+        </w:rPr>
+        <w:t>is</w:t>
+      </w:r>
+      <w:r>
+        <w:t xml:space="preserve"> </w:t>
+      </w:r>
+      <w:r>
+        <w:rPr>
+          <w:color w:val="FF0000"/>
+        </w:rPr>
+        <w:t>not</w:t>
+      </w:r>
+      <w:r>
+        <w:rPr>
+          <w:color w:val="FF0000"/>
+        </w:rPr>
+        <w:t>*</w:t>
+      </w:r>
+      <w:r>
+        <w:t xml:space="preserve"> a </w:t>
+      </w:r>
+      <w:r>
+        <w:rPr>
+          <w:color w:val="FF0000"/>
+        </w:rPr>
+        <w:t>lot</w:t>
+      </w:r>
+      <w:r>
+        <w:t xml:space="preserve"> of data to register inside an </w:t>
+      </w:r>
+      <w:r>
+        <w:rPr>
+          <w:b/>
+          <w:bCs/>
+        </w:rPr>
+        <w:t>Number</w:t>
+      </w:r>
+      <w:r>
+        <w:t xml:space="preserve"> object, which objects refer to that particular </w:t>
+      </w:r>
+      <w:r>
+        <w:rPr>
+          <w:b/>
+          <w:bCs/>
+        </w:rPr>
+        <w:t>Number</w:t>
+      </w:r>
+      <w:r>
+        <w:t>.</w:t>
+      </w:r>
+    </w:p>
+    <w:p/>
+    <w:p>
+      <w:r>
+        <w:rPr>
+          <w:color w:val="FF0000"/>
+        </w:rPr>
+        <w:t>But*</w:t>
+      </w:r>
+      <w:r>
+        <w:t xml:space="preserve"> </w:t>
+      </w:r>
+      <w:r>
+        <w:rPr>
+          <w:color w:val="FF0000"/>
+        </w:rPr>
+        <w:t>then*</w:t>
+      </w:r>
+      <w:r>
+        <w:t xml:space="preserve"> </w:t>
+      </w:r>
+      <w:r>
+        <w:rPr>
+          <w:color w:val="FF0000"/>
+        </w:rPr>
+        <w:t>the*</w:t>
+      </w:r>
+      <w:r>
+        <w:t xml:space="preserve"> </w:t>
+      </w:r>
+      <w:r>
+        <w:rPr>
+          <w:b/>
+          <w:bCs/>
+        </w:rPr>
+        <w:t>Number</w:t>
+      </w:r>
+      <w:r>
+        <w:t xml:space="preserve"> class </w:t>
+      </w:r>
+      <w:r>
+        <w:rPr>
+          <w:color w:val="FF0000"/>
+        </w:rPr>
+        <w:t>will</w:t>
+      </w:r>
+      <w:r>
+        <w:t xml:space="preserve"> also register </w:t>
+      </w:r>
+      <w:r>
+        <w:rPr>
+          <w:color w:val="FF0000"/>
+        </w:rPr>
+        <w:t>all</w:t>
+      </w:r>
+      <w:r>
+        <w:t xml:space="preserve"> its </w:t>
+      </w:r>
+      <w:r>
+        <w:rPr>
+          <w:i/>
+        </w:rPr>
+        <w:t>class referrers</w:t>
+      </w:r>
+      <w:r>
+        <w:t xml:space="preserve">, which </w:t>
+      </w:r>
+      <w:r>
+        <w:rPr>
+          <w:color w:val="FF0000"/>
+        </w:rPr>
+        <w:t>is</w:t>
+      </w:r>
+      <w:r>
+        <w:t xml:space="preserve"> undoable, </w:t>
+      </w:r>
+      <w:r>
+        <w:rPr>
+          <w:color w:val="FF0000"/>
+        </w:rPr>
+        <w:t>because*</w:t>
+      </w:r>
+      <w:r>
+        <w:t xml:space="preserve"> a humungous amount of objects refer to </w:t>
+      </w:r>
+      <w:r>
+        <w:rPr>
+          <w:color w:val="FF0000"/>
+        </w:rPr>
+        <w:t>this</w:t>
+      </w:r>
+      <w:r>
+        <w:t xml:space="preserve"> class. </w:t>
+      </w:r>
+      <w:r>
+        <w:rPr>
+          <w:color w:val="FF0000"/>
+        </w:rPr>
+        <w:t>But*</w:t>
+      </w:r>
+      <w:r>
+        <w:t xml:space="preserve"> a solution for </w:t>
+      </w:r>
+      <w:r>
+        <w:rPr>
+          <w:color w:val="FF0000"/>
+        </w:rPr>
+        <w:t>this</w:t>
+      </w:r>
+      <w:r>
+        <w:t xml:space="preserve"> </w:t>
+      </w:r>
+      <w:r>
+        <w:rPr>
+          <w:color w:val="FF0000"/>
+        </w:rPr>
+        <w:t>was</w:t>
+      </w:r>
+      <w:r>
+        <w:t xml:space="preserve"> </w:t>
+      </w:r>
+      <w:r>
+        <w:rPr>
+          <w:color w:val="FF0000"/>
+        </w:rPr>
+        <w:t>already</w:t>
+      </w:r>
+      <w:r>
+        <w:t xml:space="preserve"> proposed by </w:t>
+      </w:r>
+      <w:r>
+        <w:rPr>
+          <w:color w:val="FF0000"/>
+        </w:rPr>
+        <w:t>the*</w:t>
+      </w:r>
+      <w:r>
+        <w:t xml:space="preserve"> article </w:t>
+      </w:r>
+      <w:r>
+        <w:rPr>
+          <w:i/>
+        </w:rPr>
+        <w:t>Class Referrers</w:t>
+      </w:r>
+      <w:r>
+        <w:t xml:space="preserve">. </w:t>
+      </w:r>
+      <w:r>
+        <w:rPr>
+          <w:color w:val="FF0000"/>
+        </w:rPr>
+        <w:t>You</w:t>
+      </w:r>
+      <w:r>
+        <w:rPr>
+          <w:color w:val="FF0000"/>
+        </w:rPr>
+        <w:t>*</w:t>
+      </w:r>
+      <w:r>
+        <w:t xml:space="preserve"> </w:t>
+      </w:r>
+      <w:r>
+        <w:rPr>
+          <w:color w:val="FF0000"/>
+        </w:rPr>
+        <w:t>can*</w:t>
+      </w:r>
+      <w:r>
+        <w:t xml:space="preserve"> choose for a class to </w:t>
+      </w:r>
+      <w:r>
+        <w:rPr>
+          <w:color w:val="FF0000"/>
+        </w:rPr>
+        <w:t>not</w:t>
+      </w:r>
+      <w:r>
+        <w:rPr>
+          <w:color w:val="FF0000"/>
+        </w:rPr>
+        <w:t>*</w:t>
+      </w:r>
+      <w:r>
+        <w:t xml:space="preserve"> register its class referrers, while objects do register their referrers.</w:t>
       </w:r>
     </w:p>
     <w:p>
@@ -8988,10 +9425,7 @@
         <w:t>JJ</w:t>
       </w:r>
     </w:p>
-    <w:p>
-      <w:bookmarkStart w:id="0" w:name="_GoBack"/>
-      <w:bookmarkEnd w:id="0"/>
-    </w:p>
+    <w:p/>
     <w:sectPr>
       <w:pgSz w:w="12240" w:h="15840"/>
       <w:pgMar w:top="1440" w:right="1800" w:bottom="1440" w:left="1800" w:header="720" w:footer="720" w:gutter="0"/>
@@ -9007,7 +9441,7 @@
   <w:abstractNum w:abstractNumId="0" w15:restartNumberingAfterBreak="0">
     <w:nsid w:val="FFFFFF7C"/>
     <w:multiLevelType w:val="singleLevel"/>
-    <w:tmpl w:val="F9F615D0"/>
+    <w:tmpl w:val="FD72BFCC"/>
     <w:lvl w:ilvl="0">
       <w:start w:val="1"/>
       <w:numFmt w:val="decimal"/>
@@ -9024,7 +9458,7 @@
   <w:abstractNum w:abstractNumId="1" w15:restartNumberingAfterBreak="0">
     <w:nsid w:val="FFFFFF7D"/>
     <w:multiLevelType w:val="singleLevel"/>
-    <w:tmpl w:val="A198CC44"/>
+    <w:tmpl w:val="4582FD38"/>
     <w:lvl w:ilvl="0">
       <w:start w:val="1"/>
       <w:numFmt w:val="decimal"/>
@@ -9041,7 +9475,7 @@
   <w:abstractNum w:abstractNumId="2" w15:restartNumberingAfterBreak="0">
     <w:nsid w:val="FFFFFF7E"/>
     <w:multiLevelType w:val="singleLevel"/>
-    <w:tmpl w:val="2E4C99D8"/>
+    <w:tmpl w:val="B4E0A66A"/>
     <w:lvl w:ilvl="0">
       <w:start w:val="1"/>
       <w:numFmt w:val="decimal"/>
@@ -9058,7 +9492,7 @@
   <w:abstractNum w:abstractNumId="3" w15:restartNumberingAfterBreak="0">
     <w:nsid w:val="FFFFFF7F"/>
     <w:multiLevelType w:val="singleLevel"/>
-    <w:tmpl w:val="60A8799E"/>
+    <w:tmpl w:val="0B0E8F08"/>
     <w:lvl w:ilvl="0">
       <w:start w:val="1"/>
       <w:numFmt w:val="decimal"/>
@@ -9075,7 +9509,7 @@
   <w:abstractNum w:abstractNumId="4" w15:restartNumberingAfterBreak="0">
     <w:nsid w:val="FFFFFF80"/>
     <w:multiLevelType w:val="singleLevel"/>
-    <w:tmpl w:val="2974B3C0"/>
+    <w:tmpl w:val="2D6012EC"/>
     <w:lvl w:ilvl="0">
       <w:start w:val="1"/>
       <w:numFmt w:val="bullet"/>
@@ -9095,7 +9529,7 @@
   <w:abstractNum w:abstractNumId="5" w15:restartNumberingAfterBreak="0">
     <w:nsid w:val="FFFFFF81"/>
     <w:multiLevelType w:val="singleLevel"/>
-    <w:tmpl w:val="D032AF2E"/>
+    <w:tmpl w:val="04BAAFBC"/>
     <w:lvl w:ilvl="0">
       <w:start w:val="1"/>
       <w:numFmt w:val="bullet"/>
@@ -9115,7 +9549,7 @@
   <w:abstractNum w:abstractNumId="6" w15:restartNumberingAfterBreak="0">
     <w:nsid w:val="FFFFFF82"/>
     <w:multiLevelType w:val="singleLevel"/>
-    <w:tmpl w:val="57EC8FEC"/>
+    <w:tmpl w:val="DE1A39E2"/>
     <w:lvl w:ilvl="0">
       <w:start w:val="1"/>
       <w:numFmt w:val="bullet"/>
@@ -9135,7 +9569,7 @@
   <w:abstractNum w:abstractNumId="7" w15:restartNumberingAfterBreak="0">
     <w:nsid w:val="FFFFFF83"/>
     <w:multiLevelType w:val="singleLevel"/>
-    <w:tmpl w:val="C3BC9108"/>
+    <w:tmpl w:val="C7E4FE06"/>
     <w:lvl w:ilvl="0">
       <w:start w:val="1"/>
       <w:numFmt w:val="bullet"/>
@@ -9155,7 +9589,7 @@
   <w:abstractNum w:abstractNumId="8" w15:restartNumberingAfterBreak="0">
     <w:nsid w:val="FFFFFF88"/>
     <w:multiLevelType w:val="singleLevel"/>
-    <w:tmpl w:val="523C1F18"/>
+    <w:tmpl w:val="1BA615FE"/>
     <w:lvl w:ilvl="0">
       <w:start w:val="1"/>
       <w:numFmt w:val="decimal"/>
@@ -9172,7 +9606,7 @@
   <w:abstractNum w:abstractNumId="9" w15:restartNumberingAfterBreak="0">
     <w:nsid w:val="FFFFFF89"/>
     <w:multiLevelType w:val="singleLevel"/>
-    <w:tmpl w:val="4E8A922A"/>
+    <w:tmpl w:val="2800FBA0"/>
     <w:lvl w:ilvl="0">
       <w:start w:val="1"/>
       <w:numFmt w:val="bullet"/>
@@ -9670,7 +10104,7 @@
     <w:basedOn w:val="Normal"/>
     <w:next w:val="Normal"/>
     <w:qFormat/>
-    <w:rsid w:val="00812EE1"/>
+    <w:rsid w:val="00A16C09"/>
     <w:pPr>
       <w:keepNext/>
       <w:spacing w:before="240" w:after="120"/>
@@ -9680,6 +10114,8 @@
       <w:rFonts w:cs="Arial"/>
       <w:b/>
       <w:bCs/>
+      <w:i/>
+      <w:sz w:val="24"/>
     </w:rPr>
   </w:style>
   <w:style w:type="paragraph" w:styleId="Heading4">
@@ -9687,15 +10123,16 @@
     <w:basedOn w:val="Normal"/>
     <w:next w:val="Normal"/>
     <w:qFormat/>
-    <w:rsid w:val="00465D92"/>
+    <w:rsid w:val="00A16C09"/>
     <w:pPr>
       <w:keepNext/>
       <w:spacing w:before="240" w:after="240"/>
       <w:outlineLvl w:val="3"/>
     </w:pPr>
     <w:rPr>
+      <w:b/>
       <w:bCs/>
-      <w:i/>
+      <w:sz w:val="22"/>
       <w:szCs w:val="28"/>
     </w:rPr>
   </w:style>
@@ -9705,19 +10142,40 @@
     <w:next w:val="Normal"/>
     <w:link w:val="Heading5Char"/>
     <w:uiPriority w:val="9"/>
-    <w:semiHidden/>
     <w:unhideWhenUsed/>
     <w:qFormat/>
-    <w:rsid w:val="00AD2E2E"/>
+    <w:rsid w:val="00AF126F"/>
     <w:pPr>
       <w:keepNext/>
       <w:keepLines/>
-      <w:spacing w:before="40"/>
+      <w:spacing w:before="240" w:after="240"/>
       <w:outlineLvl w:val="4"/>
     </w:pPr>
     <w:rPr>
-      <w:rFonts w:asciiTheme="majorHAnsi" w:eastAsiaTheme="majorEastAsia" w:hAnsiTheme="majorHAnsi" w:cstheme="majorBidi"/>
-      <w:color w:val="2F5496" w:themeColor="accent1" w:themeShade="BF"/>
+      <w:rFonts w:eastAsiaTheme="majorEastAsia" w:cstheme="majorBidi"/>
+      <w:i/>
+      <w:sz w:val="22"/>
+    </w:rPr>
+  </w:style>
+  <w:style w:type="paragraph" w:styleId="Heading6">
+    <w:name w:val="heading 6"/>
+    <w:basedOn w:val="Normal"/>
+    <w:next w:val="Normal"/>
+    <w:link w:val="Heading6Char"/>
+    <w:uiPriority w:val="9"/>
+    <w:unhideWhenUsed/>
+    <w:qFormat/>
+    <w:rsid w:val="007B5B5F"/>
+    <w:pPr>
+      <w:keepNext/>
+      <w:keepLines/>
+      <w:spacing w:before="240" w:after="120"/>
+      <w:outlineLvl w:val="5"/>
+    </w:pPr>
+    <w:rPr>
+      <w:rFonts w:eastAsiaTheme="majorEastAsia" w:cstheme="majorBidi"/>
+      <w:b/>
+      <w:sz w:val="16"/>
     </w:rPr>
   </w:style>
   <w:style w:type="character" w:default="1" w:styleId="DefaultParagraphFont">
@@ -10173,11 +10631,24 @@
     <w:basedOn w:val="DefaultParagraphFont"/>
     <w:link w:val="Heading5"/>
     <w:uiPriority w:val="9"/>
-    <w:semiHidden/>
-    <w:rsid w:val="00AD2E2E"/>
+    <w:rsid w:val="00AF126F"/>
     <w:rPr>
-      <w:rFonts w:asciiTheme="majorHAnsi" w:eastAsiaTheme="majorEastAsia" w:hAnsiTheme="majorHAnsi" w:cstheme="majorBidi"/>
-      <w:color w:val="2F5496" w:themeColor="accent1" w:themeShade="BF"/>
+      <w:rFonts w:ascii="Tahoma" w:eastAsiaTheme="majorEastAsia" w:hAnsi="Tahoma" w:cstheme="majorBidi"/>
+      <w:i/>
+      <w:sz w:val="22"/>
+      <w:szCs w:val="26"/>
+    </w:rPr>
+  </w:style>
+  <w:style w:type="character" w:customStyle="1" w:styleId="Heading6Char">
+    <w:name w:val="Heading 6 Char"/>
+    <w:basedOn w:val="DefaultParagraphFont"/>
+    <w:link w:val="Heading6"/>
+    <w:uiPriority w:val="9"/>
+    <w:rsid w:val="007B5B5F"/>
+    <w:rPr>
+      <w:rFonts w:ascii="Tahoma" w:eastAsiaTheme="majorEastAsia" w:hAnsi="Tahoma" w:cstheme="majorBidi"/>
+      <w:b/>
+      <w:sz w:val="16"/>
       <w:szCs w:val="26"/>
     </w:rPr>
   </w:style>

</xml_diff>

<commit_message>
Circle Language Spec: System Objects: Misc Issues article: Renamed "Object Get" to "Get Object, etc.
</commit_message>
<xml_diff>
--- a/1.1. Circle Language Spec/07. System Objects/5. System Objects Misc Issues.docx
+++ b/1.1. Circle Language Spec/07. System Objects/5. System Objects Misc Issues.docx
@@ -685,7 +685,7 @@
         <w:rPr>
           <w:rStyle w:val="CodeChar"/>
         </w:rPr>
-        <w:t>Value Get</w:t>
+        <w:t>Get Value</w:t>
       </w:r>
       <w:r>
         <w:t xml:space="preserve">, can be decorated with a procedure, that determines the value that is returned. It is the new computer language’s equivalent of </w:t>
@@ -721,7 +721,13 @@
         <w:rPr>
           <w:rStyle w:val="CodeChar"/>
         </w:rPr>
-        <w:t xml:space="preserve">Object Get </w:t>
+        <w:t>Get Object</w:t>
+      </w:r>
+      <w:r>
+        <w:rPr>
+          <w:rStyle w:val="CodeChar"/>
+        </w:rPr>
+        <w:t xml:space="preserve"> </w:t>
       </w:r>
       <w:r>
         <w:t xml:space="preserve">command can be extended as well, which makes you able to </w:t>
@@ -1012,7 +1018,13 @@
         <w:rPr>
           <w:rStyle w:val="CodeChar"/>
         </w:rPr>
-        <w:t xml:space="preserve">Object Get </w:t>
+        <w:t>Get Object</w:t>
+      </w:r>
+      <w:r>
+        <w:rPr>
+          <w:rStyle w:val="CodeChar"/>
+        </w:rPr>
+        <w:t xml:space="preserve"> </w:t>
       </w:r>
       <w:r>
         <w:t xml:space="preserve">and </w:t>
@@ -1021,7 +1033,7 @@
         <w:rPr>
           <w:rStyle w:val="CodeChar"/>
         </w:rPr>
-        <w:t>Object Set</w:t>
+        <w:t>Set Object</w:t>
       </w:r>
       <w:r>
         <w:t xml:space="preserve">, that can be extended with extra code around the </w:t>
@@ -1178,7 +1190,13 @@
         <w:rPr>
           <w:rStyle w:val="CodeChar"/>
         </w:rPr>
-        <w:t xml:space="preserve">Value Get </w:t>
+        <w:t>Get Value</w:t>
+      </w:r>
+      <w:r>
+        <w:rPr>
+          <w:rStyle w:val="CodeChar"/>
+        </w:rPr>
+        <w:t xml:space="preserve"> </w:t>
       </w:r>
       <w:r>
         <w:t xml:space="preserve">and </w:t>
@@ -1187,7 +1205,13 @@
         <w:rPr>
           <w:rStyle w:val="CodeChar"/>
         </w:rPr>
-        <w:t xml:space="preserve">Value Set </w:t>
+        <w:t>Set Value</w:t>
+      </w:r>
+      <w:r>
+        <w:rPr>
+          <w:rStyle w:val="CodeChar"/>
+        </w:rPr>
+        <w:t xml:space="preserve"> </w:t>
       </w:r>
       <w:r>
         <w:t xml:space="preserve">system commands. The new computer language must allow you to be able to add extra parameters to system commands, or add extra sub-objects to a system aspect, such as the </w:t>
@@ -1205,7 +1229,13 @@
         <w:rPr>
           <w:rStyle w:val="CodeChar"/>
         </w:rPr>
-        <w:t xml:space="preserve">Value Get </w:t>
+        <w:t>Get Value</w:t>
+      </w:r>
+      <w:r>
+        <w:rPr>
+          <w:rStyle w:val="CodeChar"/>
+        </w:rPr>
+        <w:t xml:space="preserve"> </w:t>
       </w:r>
       <w:r>
         <w:t xml:space="preserve">and </w:t>
@@ -1214,7 +1244,7 @@
         <w:rPr>
           <w:rStyle w:val="CodeChar"/>
         </w:rPr>
-        <w:t>Value Set</w:t>
+        <w:t>Set Value</w:t>
       </w:r>
       <w:r>
         <w:t xml:space="preserve"> at the same time</w:t>
@@ -1604,13 +1634,18 @@
     </w:p>
     <w:p>
       <w:r>
-        <w:t xml:space="preserve">When you very much customize the system interface, you do not always have a standard notation for a consult of the system interface anymore. Giving a related object’s </w:t>
+        <w:t>When you very much customize the system interface, you do not always have a standard notation for a consult of the system interface anymore. Giving a related o</w:t>
+      </w:r>
+      <w:bookmarkStart w:id="0" w:name="_GoBack"/>
+      <w:bookmarkEnd w:id="0"/>
+      <w:r>
+        <w:t xml:space="preserve">bject’s </w:t>
       </w:r>
       <w:r>
         <w:rPr>
           <w:rStyle w:val="CodeChar"/>
         </w:rPr>
-        <w:t>Object Get</w:t>
+        <w:t>Get Object</w:t>
       </w:r>
       <w:r>
         <w:t xml:space="preserve"> and </w:t>
@@ -1619,7 +1654,7 @@
         <w:rPr>
           <w:rStyle w:val="CodeChar"/>
         </w:rPr>
-        <w:t>Object Set</w:t>
+        <w:t>Set Object</w:t>
       </w:r>
       <w:r>
         <w:t xml:space="preserve"> a parameter, you have to display the system interface all the time.</w:t>
@@ -2640,15 +2675,7 @@
         <w:rPr>
           <w:color w:val="FF0000"/>
         </w:rPr>
-        <w:t>coul</w:t>
-      </w:r>
-      <w:bookmarkStart w:id="0" w:name="_GoBack"/>
-      <w:bookmarkEnd w:id="0"/>
-      <w:r>
-        <w:rPr>
-          <w:color w:val="FF0000"/>
-        </w:rPr>
-        <w:t>d*</w:t>
+        <w:t>could*</w:t>
       </w:r>
       <w:r>
         <w:rPr>

</xml_diff>